<commit_message>
unbolded base request file text
</commit_message>
<xml_diff>
--- a/src/main/resources/static/docx/отпуск.docx
+++ b/src/main/resources/static/docx/отпуск.docx
@@ -7,12 +7,17 @@
         <w:pStyle w:val="Standard"/>
         <w:spacing w:lineRule="auto" w:line="192" w:before="1728" w:after="288"/>
         <w:jc w:val="center"/>
-        <w:rPr/>
+        <w:rPr>
+          <w:b w:val="false"/>
+          <w:b w:val="false"/>
+          <w:bCs w:val="false"/>
+        </w:rPr>
       </w:pPr>
       <w:r>
         <w:rPr>
           <w:rFonts w:ascii="Arial" w:hAnsi="Arial"/>
-          <w:b/>
+          <w:b w:val="false"/>
+          <w:bCs w:val="false"/>
           <w:color w:val="000000"/>
           <w:spacing w:val="60"/>
           <w:sz w:val="29"/>
@@ -57,11 +62,16 @@
         <w:spacing w:before="36" w:after="0"/>
         <w:jc w:val="center"/>
         <w:rPr>
-          <w:lang w:val="bg-BG"/>
+          <w:b w:val="false"/>
+          <w:b w:val="false"/>
+          <w:bCs w:val="false"/>
         </w:rPr>
       </w:pPr>
       <w:r>
-        <w:rPr/>
+        <w:rPr>
+          <w:b w:val="false"/>
+          <w:bCs w:val="false"/>
+        </w:rPr>
         <w:t>fullName</w:t>
       </w:r>
     </w:p>
@@ -212,7 +222,8 @@
       <w:r>
         <w:rPr>
           <w:rFonts w:ascii="Tahoma" w:hAnsi="Tahoma"/>
-          <w:b/>
+          <w:b w:val="false"/>
+          <w:bCs w:val="false"/>
           <w:color w:val="000000"/>
           <w:sz w:val="21"/>
           <w:lang w:val="bg-BG"/>
@@ -222,7 +233,8 @@
       <w:r>
         <w:rPr>
           <w:rFonts w:ascii="Tahoma" w:hAnsi="Tahoma"/>
-          <w:b/>
+          <w:b w:val="false"/>
+          <w:bCs w:val="false"/>
           <w:color w:val="000000"/>
           <w:sz w:val="21"/>
         </w:rPr>
@@ -253,23 +265,35 @@
       <w:r>
         <w:rPr>
           <w:rFonts w:ascii="Tahoma" w:hAnsi="Tahoma"/>
+          <w:b w:val="false"/>
+          <w:bCs w:val="false"/>
+          <w:color w:val="000000"/>
+          <w:spacing w:val="-4"/>
+          <w:sz w:val="21"/>
+          <w:lang w:val="bg-BG"/>
+        </w:rPr>
+        <w:t>на длъжиост</w:t>
+      </w:r>
+      <w:r>
+        <w:rPr>
+          <w:rFonts w:ascii="Tahoma" w:hAnsi="Tahoma"/>
+          <w:b w:val="false"/>
+          <w:bCs w:val="false"/>
+          <w:color w:val="000000"/>
+          <w:spacing w:val="-4"/>
+          <w:sz w:val="21"/>
+        </w:rPr>
+        <w:t xml:space="preserve">  position</w:t>
+      </w:r>
+      <w:r>
+        <w:rPr>
+          <w:rFonts w:ascii="Tahoma" w:hAnsi="Tahoma"/>
           <w:b/>
           <w:color w:val="000000"/>
           <w:spacing w:val="-4"/>
           <w:sz w:val="21"/>
-          <w:lang w:val="bg-BG"/>
-        </w:rPr>
-        <w:t>на длъжиост</w:t>
-      </w:r>
-      <w:r>
-        <w:rPr>
-          <w:rFonts w:ascii="Tahoma" w:hAnsi="Tahoma"/>
-          <w:b/>
-          <w:color w:val="000000"/>
-          <w:spacing w:val="-4"/>
-          <w:sz w:val="21"/>
-        </w:rPr>
-        <w:t xml:space="preserve">  position </w:t>
+        </w:rPr>
+        <w:t xml:space="preserve"> </w:t>
       </w:r>
       <w:r>
         <w:rPr>
@@ -313,13 +337,16 @@
         </w:tabs>
         <w:spacing w:before="504" w:after="0"/>
         <w:rPr>
-          <w:lang w:val="bg-BG"/>
+          <w:b w:val="false"/>
+          <w:b w:val="false"/>
+          <w:bCs w:val="false"/>
         </w:rPr>
       </w:pPr>
       <w:r>
         <w:rPr>
           <w:rFonts w:ascii="Tahoma" w:hAnsi="Tahoma"/>
-          <w:b/>
+          <w:b w:val="false"/>
+          <w:bCs w:val="false"/>
           <w:color w:val="000000"/>
           <w:spacing w:val="-8"/>
           <w:sz w:val="23"/>
@@ -330,7 +357,8 @@
       <w:r>
         <w:rPr>
           <w:rFonts w:ascii="Tahoma" w:hAnsi="Tahoma"/>
-          <w:b/>
+          <w:b w:val="false"/>
+          <w:bCs w:val="false"/>
           <w:color w:val="000000"/>
           <w:spacing w:val="-8"/>
           <w:sz w:val="23"/>
@@ -345,12 +373,17 @@
         <w:pStyle w:val="Standard"/>
         <w:spacing w:before="288" w:after="0"/>
         <w:jc w:val="both"/>
-        <w:rPr/>
+        <w:rPr>
+          <w:b w:val="false"/>
+          <w:b w:val="false"/>
+          <w:bCs w:val="false"/>
+        </w:rPr>
       </w:pPr>
       <w:r>
         <w:rPr>
           <w:rFonts w:ascii="Tahoma" w:hAnsi="Tahoma"/>
-          <w:b/>
+          <w:b w:val="false"/>
+          <w:bCs w:val="false"/>
           <w:color w:val="000000"/>
           <w:spacing w:val="-2"/>
           <w:sz w:val="21"/>
@@ -359,13 +392,17 @@
         <w:t>Заявявам желанието си да ползвам</w:t>
       </w:r>
       <w:r>
-        <w:rPr/>
+        <w:rPr>
+          <w:b w:val="false"/>
+          <w:bCs w:val="false"/>
+        </w:rPr>
         <w:t xml:space="preserve"> </w:t>
       </w:r>
       <w:r>
         <w:rPr>
           <w:rFonts w:ascii="Tahoma" w:hAnsi="Tahoma"/>
-          <w:b/>
+          <w:b w:val="false"/>
+          <w:bCs w:val="false"/>
           <w:color w:val="000000"/>
           <w:spacing w:val="-2"/>
           <w:sz w:val="21"/>
@@ -375,7 +412,8 @@
       <w:r>
         <w:rPr>
           <w:rFonts w:ascii="Tahoma" w:hAnsi="Tahoma"/>
-          <w:b/>
+          <w:b w:val="false"/>
+          <w:bCs w:val="false"/>
           <w:color w:val="000000"/>
           <w:spacing w:val="-2"/>
           <w:sz w:val="21"/>
@@ -386,7 +424,8 @@
       <w:r>
         <w:rPr>
           <w:rFonts w:ascii="Tahoma" w:hAnsi="Tahoma"/>
-          <w:b/>
+          <w:b w:val="false"/>
+          <w:bCs w:val="false"/>
           <w:color w:val="000000"/>
           <w:spacing w:val="-2"/>
           <w:sz w:val="21"/>
@@ -396,7 +435,8 @@
       <w:r>
         <w:rPr>
           <w:rFonts w:ascii="Tahoma" w:hAnsi="Tahoma"/>
-          <w:b/>
+          <w:b w:val="false"/>
+          <w:bCs w:val="false"/>
           <w:color w:val="000000"/>
           <w:spacing w:val="-2"/>
           <w:sz w:val="21"/>
@@ -407,7 +447,8 @@
       <w:r>
         <w:rPr>
           <w:rFonts w:ascii="Tahoma" w:hAnsi="Tahoma"/>
-          <w:b/>
+          <w:b w:val="false"/>
+          <w:bCs w:val="false"/>
           <w:color w:val="000000"/>
           <w:spacing w:val="-2"/>
           <w:sz w:val="21"/>
@@ -417,7 +458,8 @@
       <w:r>
         <w:rPr>
           <w:rFonts w:ascii="Tahoma" w:hAnsi="Tahoma"/>
-          <w:b/>
+          <w:b w:val="false"/>
+          <w:bCs w:val="false"/>
           <w:color w:val="000000"/>
           <w:spacing w:val="-2"/>
           <w:sz w:val="21"/>
@@ -428,7 +470,8 @@
       <w:r>
         <w:rPr>
           <w:rFonts w:ascii="Tahoma" w:hAnsi="Tahoma"/>
-          <w:b/>
+          <w:b w:val="false"/>
+          <w:bCs w:val="false"/>
           <w:color w:val="000000"/>
           <w:spacing w:val="-2"/>
           <w:sz w:val="21"/>
@@ -438,7 +481,8 @@
       <w:r>
         <w:rPr>
           <w:rFonts w:ascii="Tahoma" w:hAnsi="Tahoma"/>
-          <w:b/>
+          <w:b w:val="false"/>
+          <w:bCs w:val="false"/>
           <w:color w:val="000000"/>
           <w:spacing w:val="-2"/>
           <w:sz w:val="21"/>
@@ -456,22 +500,19 @@
         </w:tabs>
         <w:spacing w:lineRule="atLeast" w:line="0" w:before="771" w:after="0"/>
         <w:rPr>
-          <w:rFonts w:ascii="Tahoma" w:hAnsi="Tahoma"/>
-          <w:b/>
-          <w:b/>
-          <w:color w:val="000000"/>
-          <w:spacing w:val="-4"/>
+          <w:b w:val="false"/>
+          <w:b w:val="false"/>
+          <w:bCs w:val="false"/>
+        </w:rPr>
+      </w:pPr>
+      <w:r>
+        <w:rPr>
+          <w:rFonts w:ascii="Tahoma" w:hAnsi="Tahoma"/>
+          <w:b w:val="false"/>
+          <w:bCs w:val="false"/>
+          <w:color w:val="000000"/>
           <w:sz w:val="21"/>
           <w:szCs w:val="21"/>
-        </w:rPr>
-      </w:pPr>
-      <w:r>
-        <w:rPr>
-          <w:rFonts w:ascii="Tahoma" w:hAnsi="Tahoma"/>
-          <w:b/>
-          <w:color w:val="000000"/>
-          <w:sz w:val="21"/>
-          <w:szCs w:val="21"/>
           <w:lang w:val="bg-BG"/>
         </w:rPr>
         <w:t>date г</w:t>
@@ -479,7 +520,8 @@
       <w:r>
         <w:rPr>
           <w:rFonts w:ascii="Tahoma" w:hAnsi="Tahoma"/>
-          <w:b/>
+          <w:b w:val="false"/>
+          <w:bCs w:val="false"/>
           <w:color w:val="000000"/>
           <w:spacing w:val="-4"/>
           <w:sz w:val="21"/>

</xml_diff>

<commit_message>
reformatted the base request file text
</commit_message>
<xml_diff>
--- a/src/main/resources/static/docx/отпуск.docx
+++ b/src/main/resources/static/docx/отпуск.docx
@@ -23,7 +23,7 @@
           <w:sz w:val="29"/>
           <w:lang w:val="bg-BG"/>
         </w:rPr>
-        <w:t>ЗАЯВЛЕНИЕ</w:t>
+        <w:t>З А Я В Л Е Н И Е</w:t>
       </w:r>
     </w:p>
     <w:p>
@@ -32,28 +32,29 @@
         <w:spacing w:lineRule="auto" w:line="192" w:before="0" w:after="108"/>
         <w:jc w:val="center"/>
         <w:rPr>
+          <w:sz w:val="24"/>
+          <w:szCs w:val="24"/>
+        </w:rPr>
+      </w:pPr>
+      <w:r>
+        <w:rPr>
+          <w:rFonts w:ascii="Arial" w:hAnsi="Arial"/>
+          <w:color w:val="000000"/>
+          <w:sz w:val="24"/>
+          <w:szCs w:val="24"/>
+          <w:lang w:val="bg-BG"/>
+        </w:rPr>
+        <w:t>О</w:t>
+      </w:r>
+      <w:r>
+        <w:rPr>
           <w:rFonts w:ascii="Verdana" w:hAnsi="Verdana"/>
           <w:color w:val="000000"/>
-          <w:sz w:val="16"/>
-        </w:rPr>
-      </w:pPr>
-      <w:r>
-        <w:rPr>
-          <w:rFonts w:ascii="Arial" w:hAnsi="Arial"/>
-          <w:color w:val="000000"/>
-          <w:sz w:val="20"/>
-          <w:lang w:val="bg-BG"/>
-        </w:rPr>
-        <w:t>О</w:t>
-      </w:r>
-      <w:r>
-        <w:rPr>
-          <w:rFonts w:ascii="Verdana" w:hAnsi="Verdana"/>
-          <w:color w:val="000000"/>
-          <w:sz w:val="16"/>
-          <w:lang w:val="bg-BG"/>
-        </w:rPr>
-        <w:t>Т</w:t>
+          <w:sz w:val="24"/>
+          <w:szCs w:val="24"/>
+          <w:lang w:val="bg-BG"/>
+        </w:rPr>
+        <w:t>т</w:t>
       </w:r>
     </w:p>
     <w:p>
@@ -62,15 +63,16 @@
         <w:spacing w:before="36" w:after="0"/>
         <w:jc w:val="center"/>
         <w:rPr>
-          <w:b w:val="false"/>
-          <w:b w:val="false"/>
-          <w:bCs w:val="false"/>
+          <w:sz w:val="24"/>
+          <w:szCs w:val="24"/>
         </w:rPr>
       </w:pPr>
       <w:r>
         <w:rPr>
           <w:b w:val="false"/>
           <w:bCs w:val="false"/>
+          <w:sz w:val="24"/>
+          <w:szCs w:val="24"/>
         </w:rPr>
         <w:t>fullName</w:t>
       </w:r>
@@ -80,7 +82,10 @@
         <w:pStyle w:val="Standard"/>
         <w:spacing w:before="36" w:after="0"/>
         <w:jc w:val="center"/>
-        <w:rPr/>
+        <w:rPr>
+          <w:sz w:val="20"/>
+          <w:szCs w:val="20"/>
+        </w:rPr>
       </w:pPr>
       <w:r>
         <mc:AlternateContent>
@@ -147,7 +152,8 @@
           <w:rFonts w:ascii="Verdana" w:hAnsi="Verdana"/>
           <w:color w:val="000000"/>
           <w:spacing w:val="-2"/>
-          <w:sz w:val="17"/>
+          <w:sz w:val="20"/>
+          <w:szCs w:val="20"/>
         </w:rPr>
         <w:t>(</w:t>
       </w:r>
@@ -156,27 +162,30 @@
           <w:rFonts w:ascii="Verdana" w:hAnsi="Verdana"/>
           <w:color w:val="000000"/>
           <w:spacing w:val="-2"/>
-          <w:sz w:val="17"/>
+          <w:sz w:val="20"/>
+          <w:szCs w:val="20"/>
           <w:lang w:val="bg-BG"/>
         </w:rPr>
         <w:t xml:space="preserve">трите имена по документ </w:t>
       </w:r>
       <w:r>
         <w:rPr>
+          <w:rFonts w:ascii="Verdana" w:hAnsi="Verdana"/>
+          <w:color w:val="000000"/>
+          <w:spacing w:val="-2"/>
+          <w:sz w:val="20"/>
+          <w:szCs w:val="20"/>
+          <w:lang w:val="bg-BG"/>
+        </w:rPr>
+        <w:t>за самоличност</w:t>
+      </w:r>
+      <w:r>
+        <w:rPr>
           <w:rFonts w:ascii="Times New Roman" w:hAnsi="Times New Roman"/>
           <w:color w:val="000000"/>
           <w:spacing w:val="-2"/>
-          <w:sz w:val="21"/>
-          <w:lang w:val="bg-BG"/>
-        </w:rPr>
-        <w:t>за самоличност</w:t>
-      </w:r>
-      <w:r>
-        <w:rPr>
-          <w:rFonts w:ascii="Times New Roman" w:hAnsi="Times New Roman"/>
-          <w:color w:val="000000"/>
-          <w:spacing w:val="-2"/>
-          <w:sz w:val="21"/>
+          <w:sz w:val="20"/>
+          <w:szCs w:val="20"/>
         </w:rPr>
         <w:t>)</w:t>
       </w:r>
@@ -190,33 +199,38 @@
           <w:tab w:val="right" w:pos="9667" w:leader="dot"/>
         </w:tabs>
         <w:spacing w:lineRule="auto" w:line="307" w:before="216" w:after="144"/>
-        <w:rPr/>
+        <w:rPr>
+          <w:sz w:val="24"/>
+          <w:szCs w:val="24"/>
+        </w:rPr>
       </w:pPr>
       <w:r>
         <w:rPr>
           <w:rFonts w:ascii="Arial" w:hAnsi="Arial"/>
           <w:color w:val="000000"/>
-          <w:sz w:val="23"/>
-          <w:lang w:val="bg-BG"/>
-        </w:rPr>
-        <w:t>ЕГН</w:t>
+          <w:sz w:val="24"/>
+          <w:szCs w:val="24"/>
+          <w:lang w:val="bg-BG"/>
+        </w:rPr>
+        <w:t>ЕГН:</w:t>
       </w:r>
       <w:r>
         <w:rPr>
           <w:rFonts w:ascii="Arial" w:hAnsi="Arial"/>
           <w:color w:val="000000"/>
-          <w:sz w:val="23"/>
-        </w:rPr>
-        <w:t xml:space="preserve"> egn</w:t>
+          <w:sz w:val="24"/>
+          <w:szCs w:val="24"/>
+        </w:rPr>
+        <w:t xml:space="preserve"> egn, </w:t>
       </w:r>
       <w:r>
         <w:rPr>
           <w:rFonts w:ascii="Arial" w:hAnsi="Arial"/>
           <w:color w:val="000000"/>
-          <w:sz w:val="23"/>
-          <w:lang w:val="bg-BG"/>
-        </w:rPr>
-        <w:tab/>
+          <w:sz w:val="24"/>
+          <w:szCs w:val="24"/>
+          <w:lang w:val="bg-BG"/>
+        </w:rPr>
         <w:t xml:space="preserve">живущ (а) </w:t>
       </w:r>
       <w:r>
@@ -225,7 +239,8 @@
           <w:b w:val="false"/>
           <w:bCs w:val="false"/>
           <w:color w:val="000000"/>
-          <w:sz w:val="21"/>
+          <w:sz w:val="24"/>
+          <w:szCs w:val="24"/>
           <w:lang w:val="bg-BG"/>
         </w:rPr>
         <w:t xml:space="preserve">в </w:t>
@@ -236,19 +251,10 @@
           <w:b w:val="false"/>
           <w:bCs w:val="false"/>
           <w:color w:val="000000"/>
-          <w:sz w:val="21"/>
+          <w:sz w:val="24"/>
+          <w:szCs w:val="24"/>
         </w:rPr>
         <w:t xml:space="preserve"> location</w:t>
-      </w:r>
-      <w:r>
-        <w:rPr>
-          <w:rFonts w:ascii="Tahoma" w:hAnsi="Tahoma"/>
-          <w:b/>
-          <w:color w:val="000000"/>
-          <w:sz w:val="21"/>
-          <w:lang w:val="bg-BG"/>
-        </w:rPr>
-        <w:tab/>
       </w:r>
     </w:p>
     <w:p>
@@ -260,19 +266,88 @@
           <w:tab w:val="right" w:pos="9667" w:leader="dot"/>
         </w:tabs>
         <w:spacing w:lineRule="auto" w:line="307" w:before="216" w:after="144"/>
-        <w:rPr/>
+        <w:rPr>
+          <w:rFonts w:ascii="Lucida Console" w:hAnsi="Lucida Console"/>
+          <w:b/>
+          <w:b/>
+          <w:color w:val="000000"/>
+          <w:spacing w:val="-4"/>
+          <w:w w:val="105"/>
+          <w:lang w:val="bg-BG"/>
+        </w:rPr>
       </w:pPr>
       <w:r>
+        <mc:AlternateContent>
+          <mc:Choice Requires="wps">
+            <w:drawing>
+              <wp:anchor behindDoc="0" distT="7620" distB="7620" distL="7620" distR="7620" simplePos="0" locked="0" layoutInCell="0" allowOverlap="1" relativeHeight="3">
+                <wp:simplePos x="0" y="0"/>
+                <wp:positionH relativeFrom="column">
+                  <wp:posOffset>1595120</wp:posOffset>
+                </wp:positionH>
+                <wp:positionV relativeFrom="paragraph">
+                  <wp:posOffset>162560</wp:posOffset>
+                </wp:positionV>
+                <wp:extent cx="4538345" cy="22860"/>
+                <wp:effectExtent l="7620" t="7620" r="7620" b="7620"/>
+                <wp:wrapNone/>
+                <wp:docPr id="2" name="Straight Connector 2"/>
+                <a:graphic xmlns:a="http://schemas.openxmlformats.org/drawingml/2006/main">
+                  <a:graphicData uri="http://schemas.microsoft.com/office/word/2010/wordprocessingShape">
+                    <wps:wsp>
+                      <wps:cNvSpPr/>
+                      <wps:spPr>
+                        <a:xfrm flipV="1">
+                          <a:off x="0" y="0"/>
+                          <a:ext cx="4538520" cy="23040"/>
+                        </a:xfrm>
+                        <a:prstGeom prst="line">
+                          <a:avLst/>
+                        </a:prstGeom>
+                        <a:ln w="14721">
+                          <a:solidFill>
+                            <a:srgbClr val="000000"/>
+                          </a:solidFill>
+                          <a:prstDash val="sysDot"/>
+                          <a:round/>
+                        </a:ln>
+                      </wps:spPr>
+                      <wps:style>
+                        <a:lnRef idx="0"/>
+                        <a:fillRef idx="0"/>
+                        <a:effectRef idx="0"/>
+                        <a:fontRef idx="minor"/>
+                      </wps:style>
+                      <wps:bodyPr/>
+                    </wps:wsp>
+                  </a:graphicData>
+                </a:graphic>
+              </wp:anchor>
+            </w:drawing>
+          </mc:Choice>
+          <mc:Fallback>
+            <w:pict>
+              <v:line id="shape_0" from="125.6pt,12.8pt" to="482.9pt,14.55pt" ID="Straight Connector 2" stroked="t" o:allowincell="f" style="position:absolute;flip:y">
+                <v:stroke color="black" weight="14760" dashstyle="shortdot" joinstyle="round" endcap="flat"/>
+                <v:fill o:detectmouseclick="t" on="false"/>
+                <w10:wrap type="none"/>
+              </v:line>
+            </w:pict>
+          </mc:Fallback>
+        </mc:AlternateContent>
+      </w:r>
+      <w:r>
         <w:rPr>
           <w:rFonts w:ascii="Tahoma" w:hAnsi="Tahoma"/>
           <w:b w:val="false"/>
           <w:bCs w:val="false"/>
           <w:color w:val="000000"/>
           <w:spacing w:val="-4"/>
-          <w:sz w:val="21"/>
-          <w:lang w:val="bg-BG"/>
-        </w:rPr>
-        <w:t>на длъжиост</w:t>
+          <w:sz w:val="24"/>
+          <w:szCs w:val="24"/>
+          <w:lang w:val="bg-BG"/>
+        </w:rPr>
+        <w:t>на длъжиост:</w:t>
       </w:r>
       <w:r>
         <w:rPr>
@@ -281,51 +356,26 @@
           <w:bCs w:val="false"/>
           <w:color w:val="000000"/>
           <w:spacing w:val="-4"/>
-          <w:sz w:val="21"/>
-        </w:rPr>
-        <w:t xml:space="preserve">  position</w:t>
-      </w:r>
-      <w:r>
-        <w:rPr>
-          <w:rFonts w:ascii="Tahoma" w:hAnsi="Tahoma"/>
-          <w:b/>
-          <w:color w:val="000000"/>
-          <w:spacing w:val="-4"/>
-          <w:sz w:val="21"/>
-        </w:rPr>
-        <w:t xml:space="preserve"> </w:t>
-      </w:r>
-      <w:r>
-        <w:rPr>
-          <w:rFonts w:ascii="Tahoma" w:hAnsi="Tahoma"/>
-          <w:b/>
-          <w:color w:val="000000"/>
-          <w:spacing w:val="-4"/>
-          <w:sz w:val="21"/>
-          <w:lang w:val="bg-BG"/>
-        </w:rPr>
-        <w:tab/>
-        <w:t>.</w:t>
-      </w:r>
-      <w:r>
-        <w:rPr>
-          <w:rFonts w:ascii="Lucida Console" w:hAnsi="Lucida Console"/>
-          <w:color w:val="000000"/>
-          <w:w w:val="105"/>
-          <w:sz w:val="23"/>
-          <w:lang w:val="bg-BG"/>
-        </w:rPr>
-        <w:tab/>
+          <w:sz w:val="24"/>
+          <w:szCs w:val="24"/>
+        </w:rPr>
+        <w:t xml:space="preserve"> position</w:t>
       </w:r>
     </w:p>
     <w:p>
       <w:pPr>
         <w:pStyle w:val="Standard"/>
         <w:ind w:left="5544" w:hanging="0"/>
-        <w:rPr/>
+        <w:rPr>
+          <w:sz w:val="24"/>
+          <w:szCs w:val="24"/>
+        </w:rPr>
       </w:pPr>
       <w:r>
-        <w:rPr/>
+        <w:rPr>
+          <w:sz w:val="24"/>
+          <w:szCs w:val="24"/>
+        </w:rPr>
       </w:r>
     </w:p>
     <w:p>
@@ -337,9 +387,8 @@
         </w:tabs>
         <w:spacing w:before="504" w:after="0"/>
         <w:rPr>
-          <w:b w:val="false"/>
-          <w:b w:val="false"/>
-          <w:bCs w:val="false"/>
+          <w:sz w:val="24"/>
+          <w:szCs w:val="24"/>
         </w:rPr>
       </w:pPr>
       <w:r>
@@ -349,10 +398,11 @@
           <w:bCs w:val="false"/>
           <w:color w:val="000000"/>
           <w:spacing w:val="-8"/>
-          <w:sz w:val="23"/>
-          <w:lang w:val="bg-BG"/>
-        </w:rPr>
-        <w:t>УВАЖАЕМИ(А) Г-Н (Г-ЖО)</w:t>
+          <w:sz w:val="24"/>
+          <w:szCs w:val="24"/>
+          <w:lang w:val="bg-BG"/>
+        </w:rPr>
+        <w:t>УВАЖАЕМИ Г-Н</w:t>
       </w:r>
       <w:r>
         <w:rPr>
@@ -361,7 +411,8 @@
           <w:bCs w:val="false"/>
           <w:color w:val="000000"/>
           <w:spacing w:val="-8"/>
-          <w:sz w:val="23"/>
+          <w:sz w:val="24"/>
+          <w:szCs w:val="24"/>
         </w:rPr>
         <w:t xml:space="preserve"> requestToName</w:t>
       </w:r>
@@ -374,9 +425,8 @@
         <w:spacing w:before="288" w:after="0"/>
         <w:jc w:val="both"/>
         <w:rPr>
-          <w:b w:val="false"/>
-          <w:b w:val="false"/>
-          <w:bCs w:val="false"/>
+          <w:sz w:val="24"/>
+          <w:szCs w:val="24"/>
         </w:rPr>
       </w:pPr>
       <w:r>
@@ -386,7 +436,8 @@
           <w:bCs w:val="false"/>
           <w:color w:val="000000"/>
           <w:spacing w:val="-2"/>
-          <w:sz w:val="21"/>
+          <w:sz w:val="24"/>
+          <w:szCs w:val="24"/>
           <w:lang w:val="bg-BG"/>
         </w:rPr>
         <w:t>Заявявам желанието си да ползвам</w:t>
@@ -395,6 +446,8 @@
         <w:rPr>
           <w:b w:val="false"/>
           <w:bCs w:val="false"/>
+          <w:sz w:val="24"/>
+          <w:szCs w:val="24"/>
         </w:rPr>
         <w:t xml:space="preserve"> </w:t>
       </w:r>
@@ -405,7 +458,8 @@
           <w:bCs w:val="false"/>
           <w:color w:val="000000"/>
           <w:spacing w:val="-2"/>
-          <w:sz w:val="21"/>
+          <w:sz w:val="24"/>
+          <w:szCs w:val="24"/>
         </w:rPr>
         <w:t>daysNumber</w:t>
       </w:r>
@@ -416,19 +470,47 @@
           <w:bCs w:val="false"/>
           <w:color w:val="000000"/>
           <w:spacing w:val="-2"/>
-          <w:sz w:val="21"/>
-          <w:lang w:val="bg-BG"/>
-        </w:rPr>
-        <w:t xml:space="preserve"> ден платен  годишен отпуск за </w:t>
-      </w:r>
-      <w:r>
-        <w:rPr>
-          <w:rFonts w:ascii="Tahoma" w:hAnsi="Tahoma"/>
-          <w:b w:val="false"/>
-          <w:bCs w:val="false"/>
-          <w:color w:val="000000"/>
-          <w:spacing w:val="-2"/>
-          <w:sz w:val="21"/>
+          <w:sz w:val="24"/>
+          <w:szCs w:val="24"/>
+          <w:lang w:val="bg-BG"/>
+        </w:rPr>
+        <w:t xml:space="preserve"> д</w:t>
+      </w:r>
+      <w:r>
+        <w:rPr>
+          <w:rFonts w:ascii="Tahoma" w:hAnsi="Tahoma"/>
+          <w:b w:val="false"/>
+          <w:bCs w:val="false"/>
+          <w:color w:val="000000"/>
+          <w:spacing w:val="-2"/>
+          <w:sz w:val="24"/>
+          <w:szCs w:val="24"/>
+          <w:lang w:val="bg-BG"/>
+        </w:rPr>
+        <w:t>ни</w:t>
+      </w:r>
+      <w:r>
+        <w:rPr>
+          <w:rFonts w:ascii="Tahoma" w:hAnsi="Tahoma"/>
+          <w:b w:val="false"/>
+          <w:bCs w:val="false"/>
+          <w:color w:val="000000"/>
+          <w:spacing w:val="-2"/>
+          <w:sz w:val="24"/>
+          <w:szCs w:val="24"/>
+          <w:lang w:val="bg-BG"/>
+        </w:rPr>
+        <w:t xml:space="preserve"> платен годишен отпуск за </w:t>
+      </w:r>
+      <w:r>
+        <w:rPr>
+          <w:rFonts w:ascii="Tahoma" w:hAnsi="Tahoma"/>
+          <w:b w:val="false"/>
+          <w:bCs w:val="false"/>
+          <w:color w:val="000000"/>
+          <w:spacing w:val="-2"/>
+          <w:sz w:val="24"/>
+          <w:szCs w:val="24"/>
         </w:rPr>
         <w:t>year</w:t>
       </w:r>
@@ -439,7 +521,8 @@
           <w:bCs w:val="false"/>
           <w:color w:val="000000"/>
           <w:spacing w:val="-2"/>
-          <w:sz w:val="21"/>
+          <w:sz w:val="24"/>
+          <w:szCs w:val="24"/>
           <w:lang w:val="bg-BG"/>
         </w:rPr>
         <w:t xml:space="preserve"> г., считано от </w:t>
@@ -451,7 +534,8 @@
           <w:bCs w:val="false"/>
           <w:color w:val="000000"/>
           <w:spacing w:val="-2"/>
-          <w:sz w:val="21"/>
+          <w:sz w:val="24"/>
+          <w:szCs w:val="24"/>
         </w:rPr>
         <w:t>startDate</w:t>
       </w:r>
@@ -462,19 +546,21 @@
           <w:bCs w:val="false"/>
           <w:color w:val="000000"/>
           <w:spacing w:val="-2"/>
-          <w:sz w:val="21"/>
-          <w:lang w:val="bg-BG"/>
-        </w:rPr>
-        <w:t xml:space="preserve"> год. Дата на връщане на работа: </w:t>
-      </w:r>
-      <w:r>
-        <w:rPr>
-          <w:rFonts w:ascii="Tahoma" w:hAnsi="Tahoma"/>
-          <w:b w:val="false"/>
-          <w:bCs w:val="false"/>
-          <w:color w:val="000000"/>
-          <w:spacing w:val="-2"/>
-          <w:sz w:val="21"/>
+          <w:sz w:val="24"/>
+          <w:szCs w:val="24"/>
+          <w:lang w:val="bg-BG"/>
+        </w:rPr>
+        <w:t xml:space="preserve"> г. Дата на връщане на работа: </w:t>
+      </w:r>
+      <w:r>
+        <w:rPr>
+          <w:rFonts w:ascii="Tahoma" w:hAnsi="Tahoma"/>
+          <w:b w:val="false"/>
+          <w:bCs w:val="false"/>
+          <w:color w:val="000000"/>
+          <w:spacing w:val="-2"/>
+          <w:sz w:val="24"/>
+          <w:szCs w:val="24"/>
         </w:rPr>
         <w:t>endDate</w:t>
       </w:r>
@@ -485,10 +571,11 @@
           <w:bCs w:val="false"/>
           <w:color w:val="000000"/>
           <w:spacing w:val="-2"/>
-          <w:sz w:val="21"/>
-          <w:lang w:val="bg-BG"/>
-        </w:rPr>
-        <w:t xml:space="preserve"> год.</w:t>
+          <w:sz w:val="24"/>
+          <w:szCs w:val="24"/>
+          <w:lang w:val="bg-BG"/>
+        </w:rPr>
+        <w:t xml:space="preserve"> г.</w:t>
       </w:r>
     </w:p>
     <w:p>
@@ -500,9 +587,8 @@
         </w:tabs>
         <w:spacing w:lineRule="atLeast" w:line="0" w:before="771" w:after="0"/>
         <w:rPr>
-          <w:b w:val="false"/>
-          <w:b w:val="false"/>
-          <w:bCs w:val="false"/>
+          <w:sz w:val="24"/>
+          <w:szCs w:val="24"/>
         </w:rPr>
       </w:pPr>
       <w:r>
@@ -511,8 +597,8 @@
           <w:b w:val="false"/>
           <w:bCs w:val="false"/>
           <w:color w:val="000000"/>
-          <w:sz w:val="21"/>
-          <w:szCs w:val="21"/>
+          <w:sz w:val="24"/>
+          <w:szCs w:val="24"/>
           <w:lang w:val="bg-BG"/>
         </w:rPr>
         <w:t>date г</w:t>
@@ -524,11 +610,37 @@
           <w:bCs w:val="false"/>
           <w:color w:val="000000"/>
           <w:spacing w:val="-4"/>
-          <w:sz w:val="21"/>
-          <w:szCs w:val="21"/>
-          <w:lang w:val="bg-BG"/>
-        </w:rPr>
-        <w:t>.                                                                                                                               .......................   ( Подпис )</w:t>
+          <w:sz w:val="24"/>
+          <w:szCs w:val="24"/>
+          <w:lang w:val="bg-BG"/>
+        </w:rPr>
+        <w:t xml:space="preserve">.                                                                                                          .......................   </w:t>
+      </w:r>
+      <w:r>
+        <w:rPr>
+          <w:rFonts w:ascii="Tahoma" w:hAnsi="Tahoma"/>
+          <w:b w:val="false"/>
+          <w:bCs w:val="false"/>
+          <w:color w:val="000000"/>
+          <w:spacing w:val="-4"/>
+          <w:sz w:val="24"/>
+          <w:szCs w:val="24"/>
+          <w:lang w:val="bg-BG"/>
+        </w:rPr>
+        <w:t>(</w:t>
+      </w:r>
+      <w:r>
+        <w:rPr>
+          <w:rFonts w:ascii="Tahoma" w:hAnsi="Tahoma"/>
+          <w:b w:val="false"/>
+          <w:bCs w:val="false"/>
+          <w:color w:val="000000"/>
+          <w:spacing w:val="-4"/>
+          <w:sz w:val="24"/>
+          <w:szCs w:val="24"/>
+          <w:lang w:val="bg-BG"/>
+        </w:rPr>
+        <w:t xml:space="preserve"> Подпис )</w:t>
       </w:r>
     </w:p>
     <w:sectPr>

</xml_diff>

<commit_message>
added "Дата:" in the leaves form
</commit_message>
<xml_diff>
--- a/src/main/resources/static/docx/отпуск.docx
+++ b/src/main/resources/static/docx/отпуск.docx
@@ -166,18 +166,7 @@
           <w:szCs w:val="20"/>
           <w:lang w:val="bg-BG"/>
         </w:rPr>
-        <w:t xml:space="preserve">трите имена по документ </w:t>
-      </w:r>
-      <w:r>
-        <w:rPr>
-          <w:rFonts w:ascii="Verdana" w:hAnsi="Verdana"/>
-          <w:color w:val="000000"/>
-          <w:spacing w:val="-2"/>
-          <w:sz w:val="20"/>
-          <w:szCs w:val="20"/>
-          <w:lang w:val="bg-BG"/>
-        </w:rPr>
-        <w:t>за самоличност</w:t>
+        <w:t>трите имена по документ за самоличност</w:t>
       </w:r>
       <w:r>
         <w:rPr>
@@ -474,33 +463,7 @@
           <w:szCs w:val="24"/>
           <w:lang w:val="bg-BG"/>
         </w:rPr>
-        <w:t xml:space="preserve"> д</w:t>
-      </w:r>
-      <w:r>
-        <w:rPr>
-          <w:rFonts w:ascii="Tahoma" w:hAnsi="Tahoma"/>
-          <w:b w:val="false"/>
-          <w:bCs w:val="false"/>
-          <w:color w:val="000000"/>
-          <w:spacing w:val="-2"/>
-          <w:sz w:val="24"/>
-          <w:szCs w:val="24"/>
-          <w:lang w:val="bg-BG"/>
-        </w:rPr>
-        <w:t>ни</w:t>
-      </w:r>
-      <w:r>
-        <w:rPr>
-          <w:rFonts w:ascii="Tahoma" w:hAnsi="Tahoma"/>
-          <w:b w:val="false"/>
-          <w:bCs w:val="false"/>
-          <w:color w:val="000000"/>
-          <w:spacing w:val="-2"/>
-          <w:sz w:val="24"/>
-          <w:szCs w:val="24"/>
-          <w:lang w:val="bg-BG"/>
-        </w:rPr>
-        <w:t xml:space="preserve"> платен годишен отпуск за </w:t>
+        <w:t xml:space="preserve"> дни платен годишен отпуск за </w:t>
       </w:r>
       <w:r>
         <w:rPr>
@@ -601,7 +564,7 @@
           <w:szCs w:val="24"/>
           <w:lang w:val="bg-BG"/>
         </w:rPr>
-        <w:t>date г</w:t>
+        <w:t>Дата: date г</w:t>
       </w:r>
       <w:r>
         <w:rPr>
@@ -614,33 +577,7 @@
           <w:szCs w:val="24"/>
           <w:lang w:val="bg-BG"/>
         </w:rPr>
-        <w:t xml:space="preserve">.                                                                                                          .......................   </w:t>
-      </w:r>
-      <w:r>
-        <w:rPr>
-          <w:rFonts w:ascii="Tahoma" w:hAnsi="Tahoma"/>
-          <w:b w:val="false"/>
-          <w:bCs w:val="false"/>
-          <w:color w:val="000000"/>
-          <w:spacing w:val="-4"/>
-          <w:sz w:val="24"/>
-          <w:szCs w:val="24"/>
-          <w:lang w:val="bg-BG"/>
-        </w:rPr>
-        <w:t>(</w:t>
-      </w:r>
-      <w:r>
-        <w:rPr>
-          <w:rFonts w:ascii="Tahoma" w:hAnsi="Tahoma"/>
-          <w:b w:val="false"/>
-          <w:bCs w:val="false"/>
-          <w:color w:val="000000"/>
-          <w:spacing w:val="-4"/>
-          <w:sz w:val="24"/>
-          <w:szCs w:val="24"/>
-          <w:lang w:val="bg-BG"/>
-        </w:rPr>
-        <w:t xml:space="preserve"> Подпис )</w:t>
+        <w:t>.                                                                                               .......................   ( Подпис )</w:t>
       </w:r>
     </w:p>
     <w:sectPr>

</xml_diff>